<commit_message>
specification and algorithm description
</commit_message>
<xml_diff>
--- a/LabsDOCX/DmeatryChaminov_1183_lab7-1.docx
+++ b/LabsDOCX/DmeatryChaminov_1183_lab7-1.docx
@@ -1268,43 +1268,312 @@
       <w:r>
         <w:t>Разрабатываемая программа</w:t>
       </w:r>
-    </w:p>
-    <w:p>
-      <w:r>
-        <w:t>В данном разделе отчета кратко формулируются требования к</w:t>
-      </w:r>
       <w:r>
         <w:t xml:space="preserve"> </w:t>
       </w:r>
       <w:r>
-        <w:t>разрабатываемой программе. К ним относятся:</w:t>
-      </w:r>
-    </w:p>
-    <w:p>
-      <w:r>
-        <w:t>• в какой операционной системе должна работать программа</w:t>
-      </w:r>
-    </w:p>
-    <w:p>
-      <w:r>
-        <w:t>• в какой среде разрабатывается программа</w:t>
-      </w:r>
-    </w:p>
-    <w:p>
-      <w:r>
-        <w:t>• на каком языке программирования написана</w:t>
-      </w:r>
-    </w:p>
-    <w:p>
-      <w:r>
-        <w:t>• какие вычисления и какие действия должна выполнять программа</w:t>
-      </w:r>
-    </w:p>
-    <w:p>
-      <w:pPr>
-        <w:spacing w:line="259" w:lineRule="auto"/>
-        <w:jc w:val="left"/>
-      </w:pPr>
+        <w:t>должна</w:t>
+      </w:r>
+    </w:p>
+    <w:p>
+      <w:pPr>
+        <w:pStyle w:val="ae"/>
+        <w:numPr>
+          <w:ilvl w:val="0"/>
+          <w:numId w:val="1"/>
+        </w:numPr>
+      </w:pPr>
+      <w:r>
+        <w:t xml:space="preserve">Разрабатываться на языке </w:t>
+      </w:r>
+      <w:r>
+        <w:rPr>
+          <w:lang w:val="en-US"/>
+        </w:rPr>
+        <w:t>C</w:t>
+      </w:r>
+      <w:r>
+        <w:t xml:space="preserve">++ </w:t>
+      </w:r>
+      <w:r>
+        <w:t xml:space="preserve">в среде </w:t>
+      </w:r>
+      <w:r>
+        <w:rPr>
+          <w:lang w:val="en-US"/>
+        </w:rPr>
+        <w:t>MS</w:t>
+      </w:r>
+      <w:r>
+        <w:t xml:space="preserve"> </w:t>
+      </w:r>
+      <w:r>
+        <w:rPr>
+          <w:lang w:val="en-US"/>
+        </w:rPr>
+        <w:t>Visual</w:t>
+      </w:r>
+      <w:r>
+        <w:t xml:space="preserve"> </w:t>
+      </w:r>
+      <w:r>
+        <w:rPr>
+          <w:lang w:val="en-US"/>
+        </w:rPr>
+        <w:t>Studio</w:t>
+      </w:r>
+    </w:p>
+    <w:p>
+      <w:pPr>
+        <w:pStyle w:val="ae"/>
+        <w:numPr>
+          <w:ilvl w:val="0"/>
+          <w:numId w:val="1"/>
+        </w:numPr>
+      </w:pPr>
+      <w:r>
+        <w:t xml:space="preserve">Работать на операционных системах </w:t>
+      </w:r>
+      <w:r>
+        <w:rPr>
+          <w:lang w:val="en-US"/>
+        </w:rPr>
+        <w:t>MS</w:t>
+      </w:r>
+      <w:r>
+        <w:t xml:space="preserve"> </w:t>
+      </w:r>
+      <w:r>
+        <w:rPr>
+          <w:lang w:val="en-US"/>
+        </w:rPr>
+        <w:t>Windows</w:t>
+      </w:r>
+      <w:r>
+        <w:t xml:space="preserve"> (</w:t>
+      </w:r>
+      <w:r>
+        <w:t>7 и выше)</w:t>
+      </w:r>
+    </w:p>
+    <w:p>
+      <w:pPr>
+        <w:pStyle w:val="ae"/>
+        <w:numPr>
+          <w:ilvl w:val="0"/>
+          <w:numId w:val="1"/>
+        </w:numPr>
+      </w:pPr>
+      <w:r>
+        <w:t>Поддерживать кириллицу</w:t>
+      </w:r>
+    </w:p>
+    <w:p>
+      <w:pPr>
+        <w:pStyle w:val="ae"/>
+        <w:numPr>
+          <w:ilvl w:val="0"/>
+          <w:numId w:val="1"/>
+        </w:numPr>
+      </w:pPr>
+      <w:r>
+        <w:t>Производить следующие операции по запросу пользователя:</w:t>
+      </w:r>
+    </w:p>
+    <w:p>
+      <w:pPr>
+        <w:pStyle w:val="ae"/>
+        <w:numPr>
+          <w:ilvl w:val="1"/>
+          <w:numId w:val="1"/>
+        </w:numPr>
+      </w:pPr>
+      <w:r>
+        <w:t>Ввод данных контактов при помощи клавиатуры</w:t>
+      </w:r>
+    </w:p>
+    <w:p>
+      <w:pPr>
+        <w:pStyle w:val="ae"/>
+        <w:numPr>
+          <w:ilvl w:val="1"/>
+          <w:numId w:val="1"/>
+        </w:numPr>
+      </w:pPr>
+      <w:r>
+        <w:t xml:space="preserve">Ввод данных контактов </w:t>
+      </w:r>
+      <w:r>
+        <w:t xml:space="preserve"> </w:t>
+      </w:r>
+      <w:r>
+        <w:t>из файла</w:t>
+      </w:r>
+    </w:p>
+    <w:p>
+      <w:pPr>
+        <w:pStyle w:val="ae"/>
+        <w:numPr>
+          <w:ilvl w:val="1"/>
+          <w:numId w:val="1"/>
+        </w:numPr>
+      </w:pPr>
+      <w:r>
+        <w:t xml:space="preserve">Импорт данных контактов из файла, использующего </w:t>
+      </w:r>
+      <w:r>
+        <w:rPr>
+          <w:lang w:val="en-US"/>
+        </w:rPr>
+        <w:t>Google</w:t>
+      </w:r>
+      <w:r>
+        <w:t> </w:t>
+      </w:r>
+      <w:r>
+        <w:rPr>
+          <w:lang w:val="en-US"/>
+        </w:rPr>
+        <w:t>csv</w:t>
+      </w:r>
+      <w:r>
+        <w:t xml:space="preserve"> формат записи контактов</w:t>
+      </w:r>
+    </w:p>
+    <w:p>
+      <w:pPr>
+        <w:pStyle w:val="ae"/>
+        <w:numPr>
+          <w:ilvl w:val="1"/>
+          <w:numId w:val="1"/>
+        </w:numPr>
+      </w:pPr>
+      <w:r>
+        <w:t>Поиск контакта</w:t>
+      </w:r>
+    </w:p>
+    <w:p>
+      <w:pPr>
+        <w:pStyle w:val="ae"/>
+        <w:numPr>
+          <w:ilvl w:val="1"/>
+          <w:numId w:val="1"/>
+        </w:numPr>
+      </w:pPr>
+      <w:r>
+        <w:t>Изменение имени контакта</w:t>
+      </w:r>
+    </w:p>
+    <w:p>
+      <w:pPr>
+        <w:pStyle w:val="ae"/>
+        <w:numPr>
+          <w:ilvl w:val="1"/>
+          <w:numId w:val="1"/>
+        </w:numPr>
+      </w:pPr>
+      <w:r>
+        <w:t>Изменение номера контакта</w:t>
+      </w:r>
+    </w:p>
+    <w:p>
+      <w:pPr>
+        <w:pStyle w:val="ae"/>
+        <w:numPr>
+          <w:ilvl w:val="1"/>
+          <w:numId w:val="1"/>
+        </w:numPr>
+      </w:pPr>
+      <w:r>
+        <w:t>Удаление контакта из телефонной книги</w:t>
+      </w:r>
+    </w:p>
+    <w:p>
+      <w:pPr>
+        <w:pStyle w:val="ae"/>
+        <w:numPr>
+          <w:ilvl w:val="1"/>
+          <w:numId w:val="1"/>
+        </w:numPr>
+      </w:pPr>
+      <w:r>
+        <w:t>Вывод данных контактов на экран в виде таблицы</w:t>
+      </w:r>
+    </w:p>
+    <w:p>
+      <w:pPr>
+        <w:pStyle w:val="ae"/>
+        <w:numPr>
+          <w:ilvl w:val="1"/>
+          <w:numId w:val="1"/>
+        </w:numPr>
+      </w:pPr>
+      <w:r>
+        <w:t>Вывод данных контактов в виде таблицы в файл</w:t>
+      </w:r>
+    </w:p>
+    <w:p>
+      <w:pPr>
+        <w:pStyle w:val="ae"/>
+        <w:numPr>
+          <w:ilvl w:val="1"/>
+          <w:numId w:val="1"/>
+        </w:numPr>
+      </w:pPr>
+      <w:r>
+        <w:t xml:space="preserve">Экспорт контактов в файл в формате </w:t>
+      </w:r>
+      <w:r>
+        <w:rPr>
+          <w:lang w:val="en-US"/>
+        </w:rPr>
+        <w:t>Google</w:t>
+      </w:r>
+      <w:r>
+        <w:t xml:space="preserve"> </w:t>
+      </w:r>
+      <w:r>
+        <w:rPr>
+          <w:lang w:val="en-US"/>
+        </w:rPr>
+        <w:t>csv</w:t>
+      </w:r>
+    </w:p>
+    <w:p>
+      <w:pPr>
+        <w:pStyle w:val="ae"/>
+        <w:numPr>
+          <w:ilvl w:val="0"/>
+          <w:numId w:val="1"/>
+        </w:numPr>
+      </w:pPr>
+      <w:r>
+        <w:t>Использовать двоичный поиск</w:t>
+      </w:r>
+    </w:p>
+    <w:p>
+      <w:pPr>
+        <w:pStyle w:val="ae"/>
+        <w:numPr>
+          <w:ilvl w:val="0"/>
+          <w:numId w:val="1"/>
+        </w:numPr>
+      </w:pPr>
+      <w:r>
+        <w:t>Сортировать данные в телефонной книге по алфавиту</w:t>
+      </w:r>
+    </w:p>
+    <w:p>
+      <w:pPr>
+        <w:pStyle w:val="ae"/>
+        <w:numPr>
+          <w:ilvl w:val="0"/>
+          <w:numId w:val="1"/>
+        </w:numPr>
+      </w:pPr>
+      <w:r>
+        <w:t>Включать в себя по крайней мере 2 пользовательских класса</w:t>
+      </w:r>
       <w:r>
         <w:br w:type="page"/>
       </w:r>
@@ -1322,68 +1591,247 @@
     </w:p>
     <w:p>
       <w:r>
-        <w:t>Приводится формальное словесное описание метода решения, объясняются</w:t>
+        <w:t>При старте программа предлагает пользователю выбрать действие.</w:t>
+      </w:r>
+    </w:p>
+    <w:p>
+      <w:r>
+        <w:t>При выборе действия «Ввести с клавиатуры», программа должна добавлять записи, создаваемые по вводимым пользователем данным, в телефонную книгу, пока в качестве номера телефона не будет введен «0».</w:t>
+      </w:r>
+      <w:r>
+        <w:t xml:space="preserve"> Затем пользователь должен подтвердить окончание </w:t>
+      </w:r>
+      <w:r>
+        <w:t>ввода, в случае если</w:t>
+      </w:r>
+      <w:r>
+        <w:t xml:space="preserve"> пользователь отказывается, ввод продолжается.</w:t>
+      </w:r>
+    </w:p>
+    <w:p>
+      <w:r>
+        <w:t>При выборе действия «В</w:t>
+      </w:r>
+      <w:r>
+        <w:t xml:space="preserve">вести из файла», программа должна предложить пользователю ввести имя файла. В случае если файл не удается открыть, </w:t>
+      </w:r>
+      <w:r>
+        <w:t>программа должна предложить пользователю вернуться к выбору действия, открыть другой файл или же завершить выполнение программы. В случае если файл был открыт успешно, программа должна интерпретировать каждые 2 строки этого файла, как пару – имя контакта и его номер</w:t>
+      </w:r>
+      <w:r>
+        <w:t>.</w:t>
+      </w:r>
+    </w:p>
+    <w:p>
+      <w:r>
+        <w:t>При выборе действия «Импортировать (</w:t>
+      </w:r>
+      <w:r>
+        <w:rPr>
+          <w:lang w:val="en-US"/>
+        </w:rPr>
+        <w:t>Google</w:t>
       </w:r>
       <w:r>
         <w:t xml:space="preserve"> </w:t>
       </w:r>
       <w:r>
-        <w:t>используемые элементы, переменные, и функции. Описание построения</w:t>
+        <w:rPr>
+          <w:lang w:val="en-US"/>
+        </w:rPr>
+        <w:t>csv</w:t>
+      </w:r>
+      <w:r>
+        <w:t>)</w:t>
+      </w:r>
+      <w:r>
+        <w:t>»</w:t>
+      </w:r>
+      <w:r>
+        <w:t xml:space="preserve">, программа для открытия файла повторяет действия, указанные выше, а затем, конвертирует данные, которые в файле разделяются запятыми, в записи телефонной книги. </w:t>
+      </w:r>
+      <w:r>
+        <w:t>Этот формат подразумевает наличие заголовка с перечислением полей, а затем в каждой строчке – данные контакта. Для получения заголовка и этих данных программа проверяет каждый символ строки на соответствие запятой</w:t>
+      </w:r>
+      <w:r>
+        <w:t>,</w:t>
+      </w:r>
+      <w:r>
+        <w:t xml:space="preserve"> кавычкам</w:t>
+      </w:r>
+      <w:r>
+        <w:t xml:space="preserve"> или символу новой строки</w:t>
+      </w:r>
+      <w:r>
+        <w:t xml:space="preserve">. Если текущий символ – запятая, а кавычек в ходе исследования текущего поля не встречалось, то </w:t>
+      </w:r>
+      <w:r>
+        <w:t>следующий символ принадлежит следующему полю. Если текущий символ – символ перевода каретки, то это последнее поле контакта. Для интерпретации данных в качестве контакта телефонной книги программа ищет среди полей заголовка поле «</w:t>
+      </w:r>
+      <w:r>
+        <w:rPr>
+          <w:lang w:val="en-US"/>
+        </w:rPr>
+        <w:t>Name</w:t>
+      </w:r>
+      <w:r>
+        <w:t>» и поле «</w:t>
+      </w:r>
+      <w:r>
+        <w:t>Phone 1 - Value</w:t>
+      </w:r>
+      <w:r>
+        <w:t xml:space="preserve">». В случае, если для контакта было определено несколько номеров, </w:t>
+      </w:r>
+      <w:r>
+        <w:t xml:space="preserve">поле телефонного номера содержит </w:t>
+      </w:r>
+      <w:proofErr w:type="gramStart"/>
+      <w:r>
+        <w:t>«</w:t>
+      </w:r>
+      <w:r>
+        <w:t>:::</w:t>
+      </w:r>
+      <w:proofErr w:type="gramEnd"/>
+      <w:r>
+        <w:t>», разделяющее телефонные номера. Программа выделяет из поля номера номера (если требуется) и для каждого из номеров создает запись в телефонной книге</w:t>
+      </w:r>
+      <w:r>
+        <w:t>, добавляя в имя контакта порядковый номер этого телефонного номера</w:t>
+      </w:r>
+      <w:r>
+        <w:t>.</w:t>
+      </w:r>
+    </w:p>
+    <w:p>
+      <w:r>
+        <w:lastRenderedPageBreak/>
+        <w:t>Примечание: при импорте программа не сохраняет и не использует дополнительные</w:t>
+      </w:r>
+      <w:r>
+        <w:t xml:space="preserve"> (не имя или номер)</w:t>
+      </w:r>
+      <w:r>
+        <w:t xml:space="preserve"> поля контакт</w:t>
+      </w:r>
+      <w:r>
+        <w:t>ов</w:t>
+      </w:r>
+      <w:r>
+        <w:t>.</w:t>
+      </w:r>
+    </w:p>
+    <w:p>
+      <w:r>
+        <w:t>При выборе действия «Найти номер</w:t>
+      </w:r>
+      <w:r>
+        <w:t>», в случае если телефонная книга пуста, пользователь получает соответствующее сообщение и возвращается к выбору действия. В ином случае</w:t>
+      </w:r>
+      <w:r>
+        <w:t xml:space="preserve"> программа получает от пользователя имя контакта</w:t>
+      </w:r>
+      <w:r>
+        <w:t xml:space="preserve">. </w:t>
+      </w:r>
+      <w:r>
+        <w:t xml:space="preserve">После этого программа начинает поиск контакта по имени: по результатам сравнения искомого имени с серединой отрезка, в котором происходит поиск (сравнение происходит без учета регистра), граница этого отрезка (правая, если искомый элемент расположен раньше по алфавиту или элементы совпадают, и левая в ином случае) устанавливается в середину. Сдвиг границ поиска происходит по этому алгоритму пока не сомкнутся. Тогда </w:t>
+      </w:r>
+      <w:r>
+        <w:t>правая граница и будет искомым элементом, или ближайшим слева (лексикографически)</w:t>
+      </w:r>
+      <w:r>
+        <w:t xml:space="preserve"> к искомому</w:t>
+      </w:r>
+      <w:r>
+        <w:t xml:space="preserve"> элементом. Этот же алгоритм поиска используется при вставке записи в телефонную книгу, обеспечивая таким образом алфавитный порядок записей</w:t>
+      </w:r>
+      <w:r>
+        <w:t>.</w:t>
       </w:r>
       <w:r>
         <w:t xml:space="preserve"> </w:t>
       </w:r>
       <w:r>
-        <w:t>вычислительной части задания по принципу:</w:t>
-      </w:r>
-    </w:p>
-    <w:p>
-      <w:r>
-        <w:t>• что дано в задании, описание исходных данных и начальных условий</w:t>
-      </w:r>
-    </w:p>
-    <w:p>
-      <w:r>
-        <w:t>• объект, описание переменных, структур и атрибутов</w:t>
-      </w:r>
-    </w:p>
-    <w:p>
-      <w:r>
-        <w:t>• действия над объектом, какие действия выполняются и при каких</w:t>
-      </w:r>
-    </w:p>
-    <w:p>
-      <w:r>
-        <w:t>условиях</w:t>
-      </w:r>
-    </w:p>
-    <w:p>
-      <w:r>
-        <w:t>• результат действий, повторение действий</w:t>
-      </w:r>
-    </w:p>
-    <w:p>
-      <w:r>
-        <w:t>Подробный словесный алгоритм решения задачи не должен быть</w:t>
+        <w:t>После этого программа предлагает пользователю выбор – вернуться к выбору действий, изменить имя контакта, изменить телефонный номер или удалить контакт. Затем в соответствии с выбором пользователя программа изменяет соответствующее поле записи, возвращает пользователя к выбору действия или удаляет контакт.</w:t>
+      </w:r>
+    </w:p>
+    <w:p>
+      <w:r>
+        <w:t>При выборе действия «Вывести на экран», программа для каждой записи получает имя и номер, вычисляет наибольшую длину имени (сравнивая текущий максимум длины с длиной текущего имени)</w:t>
+      </w:r>
+      <w:r>
+        <w:t>;</w:t>
+      </w:r>
+      <w:r>
+        <w:t xml:space="preserve"> добавляет справа к строке для имени символы разделителей, пока длина строки меньше максимальной длины имени, </w:t>
+      </w:r>
+      <w:r>
+        <w:t>и 3 разделительных символа; добавляет разделительные символы к строке номера справа, пока длина номера не достигнет 20 символов</w:t>
+      </w:r>
+      <w:r>
+        <w:t>; аналогично увеличивает длину строки, содержащей, номер записи в телефонной книге до 4х символов (если требуется); выводит полученные строки на экран в следующем порядке: номер записи, имя контакта, телефонный номер контакта.</w:t>
+      </w:r>
+    </w:p>
+    <w:p>
+      <w:r>
+        <w:lastRenderedPageBreak/>
+        <w:t>При выборе действия «Вывести</w:t>
+      </w:r>
+      <w:r>
+        <w:t xml:space="preserve"> в</w:t>
+      </w:r>
+      <w:r>
+        <w:t xml:space="preserve"> файл» программ</w:t>
+      </w:r>
+      <w:r>
+        <w:t>а получает имя файла, в случае если файла с таким именем не существует, он будет создан, но если создание или открытие файла не удалось, то пользователю будут предложены те же действия, что и при неудачном открытии файла при выборе «Ввести с клавиатуры»</w:t>
+      </w:r>
+      <w:r>
+        <w:t xml:space="preserve">. Затем, таблицу, сформированную по </w:t>
+      </w:r>
+      <w:r>
+        <w:t xml:space="preserve">тому же </w:t>
+      </w:r>
+      <w:r>
+        <w:t>алгоритму</w:t>
+      </w:r>
+      <w:r>
+        <w:t>, что и для пункта «Вывести на экран» программа записывает в указанный файл. (Если файл с таким именем не существовал, он будет создан)</w:t>
+      </w:r>
+    </w:p>
+    <w:p>
+      <w:r>
+        <w:t xml:space="preserve">При выборе действия «Экспортировать </w:t>
+      </w:r>
+      <w:r>
+        <w:t>(</w:t>
+      </w:r>
+      <w:r>
+        <w:rPr>
+          <w:lang w:val="en-US"/>
+        </w:rPr>
+        <w:t>Google</w:t>
       </w:r>
       <w:r>
         <w:t xml:space="preserve"> </w:t>
       </w:r>
       <w:r>
-        <w:t>описанием программы. Это действия, которые может сделать, например,</w:t>
-      </w:r>
-      <w:r>
-        <w:t xml:space="preserve"> </w:t>
-      </w:r>
-      <w:r>
-        <w:t>человек с калькулятором. А программа просто автоматизирует этот процесс.</w:t>
-      </w:r>
-    </w:p>
-    <w:p>
-      <w:pPr>
-        <w:spacing w:line="259" w:lineRule="auto"/>
-        <w:jc w:val="left"/>
-      </w:pPr>
+        <w:rPr>
+          <w:lang w:val="en-US"/>
+        </w:rPr>
+        <w:t>csv</w:t>
+      </w:r>
+      <w:r>
+        <w:t>)</w:t>
+      </w:r>
+      <w:r>
+        <w:t>» программа открывает файл как при действии «В</w:t>
+      </w:r>
+      <w:r>
+        <w:t>ывести в файл». В файл в качестве заголовка записываются имена полей имени и номера, а затем для каждой записи в телефонной книге – строковые представления соответствующих полей.</w:t>
+      </w:r>
       <w:r>
         <w:br w:type="page"/>
       </w:r>
@@ -1570,7 +2018,7 @@
           </mc:Choice>
           <mc:Fallback>
             <w:pict>
-              <v:shapetype w14:anchorId="78063A3C" id="_x0000_t32" coordsize="21600,21600" o:spt="32" o:oned="t" path="m,l21600,21600e" filled="f">
+              <v:shapetype w14:anchorId="239D79D0" id="_x0000_t32" coordsize="21600,21600" o:spt="32" o:oned="t" path="m,l21600,21600e" filled="f">
                 <v:path arrowok="t" fillok="f" o:connecttype="none"/>
                 <o:lock v:ext="edit" shapetype="t"/>
               </v:shapetype>
@@ -2273,15 +2721,7 @@
         <w:t xml:space="preserve"> </w:t>
       </w:r>
       <w:r>
-        <w:t xml:space="preserve">выбранного типа. Например А, В. С – имеют целочисленный тип со знаком </w:t>
-      </w:r>
-      <w:proofErr w:type="spellStart"/>
-      <w:r>
-        <w:t>int</w:t>
-      </w:r>
-      <w:proofErr w:type="spellEnd"/>
-      <w:r>
-        <w:t>.</w:t>
+        <w:t>выбранного типа. Например А, В. С – имеют целочисленный тип со знаком int.</w:t>
       </w:r>
     </w:p>
     <w:p>
@@ -2331,55 +2771,7 @@
     </w:p>
     <w:p>
       <w:r>
-        <w:t>Программа разрабатывается в современной среде разработки Microsoft (r) Visual Studio. Это очень хороший набор программ и вспомогательных средств для профессионального программирования. Процесс написания программы – это написание текста на одном из языков программирования, мы будем использовать языки С и С++. Сам текст является только средством для облегчения восприятия человеком последовательности машинных команд, которые «видит» машина в программе. Поэтому текст с языка С должен быть «переведен» на язык машинных команд, и поскольку этот перевод должен быть не вольным, а точным, процесс называется компиляцией, а выполняет его специальная программа – компилятор. Для нас важно, что тексты в программе – это текстовые файлы на языке С или С++, их имя может быть любым (избегайте использования кириллицы), а расширение .</w:t>
-      </w:r>
-      <w:proofErr w:type="spellStart"/>
-      <w:r>
-        <w:t>cpp</w:t>
-      </w:r>
-      <w:proofErr w:type="spellEnd"/>
-      <w:r>
-        <w:t xml:space="preserve"> для текста С++ или для классического С .c. Кроме файлов текста, которые обычно содержат тексты выполняемых операций в проекте есть файлы заголовков, которые в основном являются пояснениями компилятору, какие программист использует определения в своих текстах. Файлы заголовков имеют расширение .h от английского </w:t>
-      </w:r>
-      <w:proofErr w:type="spellStart"/>
-      <w:r>
-        <w:t>headers</w:t>
-      </w:r>
-      <w:proofErr w:type="spellEnd"/>
-      <w:r>
-        <w:t>. Ну, и раз текстов уже несколько, должен быть файл проекта, который содержит в себе как минимум перечень файлов текста, файлов заголовков и еще инструкции в какую форму наш проект должен исходные файлы собрать. Расширение этого файла проекта .</w:t>
-      </w:r>
-      <w:proofErr w:type="spellStart"/>
-      <w:r>
-        <w:t>vcxproj</w:t>
-      </w:r>
-      <w:proofErr w:type="spellEnd"/>
-      <w:r>
-        <w:t xml:space="preserve"> от Visual C </w:t>
-      </w:r>
-      <w:proofErr w:type="spellStart"/>
-      <w:r>
-        <w:t>Extended</w:t>
-      </w:r>
-      <w:proofErr w:type="spellEnd"/>
-      <w:r>
-        <w:t xml:space="preserve"> Project. Этап сборки скомпилированных файлов и приводит в случае успеха к созданию исполняемого файла, с расширением .</w:t>
-      </w:r>
-      <w:proofErr w:type="spellStart"/>
-      <w:r>
-        <w:t>exe</w:t>
-      </w:r>
-      <w:proofErr w:type="spellEnd"/>
-      <w:r>
-        <w:t xml:space="preserve"> (</w:t>
-      </w:r>
-      <w:proofErr w:type="spellStart"/>
-      <w:r>
-        <w:t>executable</w:t>
-      </w:r>
-      <w:proofErr w:type="spellEnd"/>
-      <w:r>
-        <w:t>). Исполняемый файл не универсален, он строится с учетом особенностей операционной системы и как правило не работает в другой ОС.</w:t>
+        <w:t>Программа разрабатывается в современной среде разработки Microsoft (r) Visual Studio. Это очень хороший набор программ и вспомогательных средств для профессионального программирования. Процесс написания программы – это написание текста на одном из языков программирования, мы будем использовать языки С и С++. Сам текст является только средством для облегчения восприятия человеком последовательности машинных команд, которые «видит» машина в программе. Поэтому текст с языка С должен быть «переведен» на язык машинных команд, и поскольку этот перевод должен быть не вольным, а точным, процесс называется компиляцией, а выполняет его специальная программа – компилятор. Для нас важно, что тексты в программе – это текстовые файлы на языке С или С++, их имя может быть любым (избегайте использования кириллицы), а расширение .cpp для текста С++ или для классического С .c. Кроме файлов текста, которые обычно содержат тексты выполняемых операций в проекте есть файлы заголовков, которые в основном являются пояснениями компилятору, какие программист использует определения в своих текстах. Файлы заголовков имеют расширение .h от английского headers. Ну, и раз текстов уже несколько, должен быть файл проекта, который содержит в себе как минимум перечень файлов текста, файлов заголовков и еще инструкции в какую форму наш проект должен исходные файлы собрать. Расширение этого файла проекта .vcxproj от Visual C Extended Project. Этап сборки скомпилированных файлов и приводит в случае успеха к созданию исполняемого файла, с расширением .exe (executable). Исполняемый файл не универсален, он строится с учетом особенностей операционной системы и как правило не работает в другой ОС.</w:t>
       </w:r>
     </w:p>
     <w:p>
@@ -2514,15 +2906,7 @@
     </w:p>
     <w:p>
       <w:r>
-        <w:t>К результатам работы относятся характеристики разработанной программы, такие, как: • тип ОС, для которой разработано приложение • тип приложения (консольное, оконное…) • путь, имя и размер исполняемого .</w:t>
-      </w:r>
-      <w:proofErr w:type="spellStart"/>
-      <w:r>
-        <w:t>exe</w:t>
-      </w:r>
-      <w:proofErr w:type="spellEnd"/>
-      <w:r>
-        <w:t xml:space="preserve"> файла • ограничения на исходные данные • результаты проверки выходных значений по независимому источнику • достоинства и недостатки программы</w:t>
+        <w:t>К результатам работы относятся характеристики разработанной программы, такие, как: • тип ОС, для которой разработано приложение • тип приложения (консольное, оконное…) • путь, имя и размер исполняемого .exe файла • ограничения на исходные данные • результаты проверки выходных значений по независимому источнику • достоинства и недостатки программы</w:t>
       </w:r>
     </w:p>
     <w:p>
@@ -2532,8 +2916,8 @@
       </w:pPr>
     </w:p>
     <w:sectPr>
-      <w:footerReference w:type="default" r:id="rId7"/>
-      <w:footerReference w:type="first" r:id="rId8"/>
+      <w:footerReference w:type="default" r:id="rId8"/>
+      <w:footerReference w:type="first" r:id="rId9"/>
       <w:pgSz w:w="11906" w:h="16838"/>
       <w:pgMar w:top="1134" w:right="850" w:bottom="1134" w:left="1701" w:header="709" w:footer="709" w:gutter="0"/>
       <w:cols w:space="708"/>
@@ -2653,6 +3037,130 @@
     <w:p/>
   </w:footnote>
 </w:footnotes>
+</file>
+
+<file path=word/numbering.xml><?xml version="1.0" encoding="utf-8"?>
+<w:numbering xmlns:wpc="http://schemas.microsoft.com/office/word/2010/wordprocessingCanvas" xmlns:cx="http://schemas.microsoft.com/office/drawing/2014/chartex" xmlns:cx1="http://schemas.microsoft.com/office/drawing/2015/9/8/chartex" xmlns:cx2="http://schemas.microsoft.com/office/drawing/2015/10/21/chartex" xmlns:cx3="http://schemas.microsoft.com/office/drawing/2016/5/9/chartex" xmlns:cx4="http://schemas.microsoft.com/office/drawing/2016/5/10/chartex" xmlns:cx5="http://schemas.microsoft.com/office/drawing/2016/5/11/chartex" xmlns:cx6="http://schemas.microsoft.com/office/drawing/2016/5/12/chartex" xmlns:cx7="http://schemas.microsoft.com/office/drawing/2016/5/13/chartex" xmlns:cx8="http://schemas.microsoft.com/office/drawing/2016/5/14/chartex" xmlns:mc="http://schemas.openxmlformats.org/markup-compatibility/2006" xmlns:aink="http://schemas.microsoft.com/office/drawing/2016/ink" xmlns:am3d="http://schemas.microsoft.com/office/drawing/2017/model3d" xmlns:o="urn:schemas-microsoft-com:office:office" xmlns:r="http://schemas.openxmlformats.org/officeDocument/2006/relationships" xmlns:m="http://schemas.openxmlformats.org/officeDocument/2006/math" xmlns:v="urn:schemas-microsoft-com:vml" xmlns:wp14="http://schemas.microsoft.com/office/word/2010/wordprocessingDrawing" xmlns:wp="http://schemas.openxmlformats.org/drawingml/2006/wordprocessingDrawing" xmlns:w10="urn:schemas-microsoft-com:office:word" xmlns:w="http://schemas.openxmlformats.org/wordprocessingml/2006/main" xmlns:w14="http://schemas.microsoft.com/office/word/2010/wordml" xmlns:w15="http://schemas.microsoft.com/office/word/2012/wordml" xmlns:w16cex="http://schemas.microsoft.com/office/word/2018/wordml/cex" xmlns:w16cid="http://schemas.microsoft.com/office/word/2016/wordml/cid" xmlns:w16="http://schemas.microsoft.com/office/word/2018/wordml" xmlns:w16sdtdh="http://schemas.microsoft.com/office/word/2020/wordml/sdtdatahash" xmlns:w16se="http://schemas.microsoft.com/office/word/2015/wordml/symex" xmlns:wpg="http://schemas.microsoft.com/office/word/2010/wordprocessingGroup" xmlns:wpi="http://schemas.microsoft.com/office/word/2010/wordprocessingInk" xmlns:wne="http://schemas.microsoft.com/office/word/2006/wordml" xmlns:wps="http://schemas.microsoft.com/office/word/2010/wordprocessingShape" mc:Ignorable="w14 w15 w16se w16cid w16 w16cex w16sdtdh wp14">
+  <w:abstractNum w:abstractNumId="0" w15:restartNumberingAfterBreak="0">
+    <w:nsid w:val="02955025"/>
+    <w:multiLevelType w:val="hybridMultilevel"/>
+    <w:tmpl w:val="B21A25CE"/>
+    <w:lvl w:ilvl="0" w:tplc="83A6072E">
+      <w:start w:val="1"/>
+      <w:numFmt w:val="bullet"/>
+      <w:lvlText w:val=""/>
+      <w:lvlJc w:val="left"/>
+      <w:pPr>
+        <w:ind w:left="1429" w:hanging="360"/>
+      </w:pPr>
+      <w:rPr>
+        <w:rFonts w:ascii="Symbol" w:hAnsi="Symbol" w:hint="default"/>
+        <w:b/>
+        <w:i w:val="0"/>
+        <w:color w:val="auto"/>
+      </w:rPr>
+    </w:lvl>
+    <w:lvl w:ilvl="1" w:tplc="04190003">
+      <w:start w:val="1"/>
+      <w:numFmt w:val="bullet"/>
+      <w:lvlText w:val="o"/>
+      <w:lvlJc w:val="left"/>
+      <w:pPr>
+        <w:ind w:left="2149" w:hanging="360"/>
+      </w:pPr>
+      <w:rPr>
+        <w:rFonts w:ascii="Courier New" w:hAnsi="Courier New" w:cs="Courier New" w:hint="default"/>
+      </w:rPr>
+    </w:lvl>
+    <w:lvl w:ilvl="2" w:tplc="04190005" w:tentative="1">
+      <w:start w:val="1"/>
+      <w:numFmt w:val="bullet"/>
+      <w:lvlText w:val=""/>
+      <w:lvlJc w:val="left"/>
+      <w:pPr>
+        <w:ind w:left="2869" w:hanging="360"/>
+      </w:pPr>
+      <w:rPr>
+        <w:rFonts w:ascii="Wingdings" w:hAnsi="Wingdings" w:hint="default"/>
+      </w:rPr>
+    </w:lvl>
+    <w:lvl w:ilvl="3" w:tplc="04190001" w:tentative="1">
+      <w:start w:val="1"/>
+      <w:numFmt w:val="bullet"/>
+      <w:lvlText w:val=""/>
+      <w:lvlJc w:val="left"/>
+      <w:pPr>
+        <w:ind w:left="3589" w:hanging="360"/>
+      </w:pPr>
+      <w:rPr>
+        <w:rFonts w:ascii="Symbol" w:hAnsi="Symbol" w:hint="default"/>
+      </w:rPr>
+    </w:lvl>
+    <w:lvl w:ilvl="4" w:tplc="04190003" w:tentative="1">
+      <w:start w:val="1"/>
+      <w:numFmt w:val="bullet"/>
+      <w:lvlText w:val="o"/>
+      <w:lvlJc w:val="left"/>
+      <w:pPr>
+        <w:ind w:left="4309" w:hanging="360"/>
+      </w:pPr>
+      <w:rPr>
+        <w:rFonts w:ascii="Courier New" w:hAnsi="Courier New" w:cs="Courier New" w:hint="default"/>
+      </w:rPr>
+    </w:lvl>
+    <w:lvl w:ilvl="5" w:tplc="04190005" w:tentative="1">
+      <w:start w:val="1"/>
+      <w:numFmt w:val="bullet"/>
+      <w:lvlText w:val=""/>
+      <w:lvlJc w:val="left"/>
+      <w:pPr>
+        <w:ind w:left="5029" w:hanging="360"/>
+      </w:pPr>
+      <w:rPr>
+        <w:rFonts w:ascii="Wingdings" w:hAnsi="Wingdings" w:hint="default"/>
+      </w:rPr>
+    </w:lvl>
+    <w:lvl w:ilvl="6" w:tplc="04190001" w:tentative="1">
+      <w:start w:val="1"/>
+      <w:numFmt w:val="bullet"/>
+      <w:lvlText w:val=""/>
+      <w:lvlJc w:val="left"/>
+      <w:pPr>
+        <w:ind w:left="5749" w:hanging="360"/>
+      </w:pPr>
+      <w:rPr>
+        <w:rFonts w:ascii="Symbol" w:hAnsi="Symbol" w:hint="default"/>
+      </w:rPr>
+    </w:lvl>
+    <w:lvl w:ilvl="7" w:tplc="04190003" w:tentative="1">
+      <w:start w:val="1"/>
+      <w:numFmt w:val="bullet"/>
+      <w:lvlText w:val="o"/>
+      <w:lvlJc w:val="left"/>
+      <w:pPr>
+        <w:ind w:left="6469" w:hanging="360"/>
+      </w:pPr>
+      <w:rPr>
+        <w:rFonts w:ascii="Courier New" w:hAnsi="Courier New" w:cs="Courier New" w:hint="default"/>
+      </w:rPr>
+    </w:lvl>
+    <w:lvl w:ilvl="8" w:tplc="04190005" w:tentative="1">
+      <w:start w:val="1"/>
+      <w:numFmt w:val="bullet"/>
+      <w:lvlText w:val=""/>
+      <w:lvlJc w:val="left"/>
+      <w:pPr>
+        <w:ind w:left="7189" w:hanging="360"/>
+      </w:pPr>
+      <w:rPr>
+        <w:rFonts w:ascii="Wingdings" w:hAnsi="Wingdings" w:hint="default"/>
+      </w:rPr>
+    </w:lvl>
+  </w:abstractNum>
+  <w:num w:numId="1">
+    <w:abstractNumId w:val="0"/>
+  </w:num>
+</w:numbering>
 </file>
 
 <file path=word/styles.xml><?xml version="1.0" encoding="utf-8"?>
@@ -3457,6 +3965,16 @@
       <w:color w:val="808080"/>
     </w:rPr>
   </w:style>
+  <w:style w:type="paragraph" w:styleId="ae">
+    <w:name w:val="List Paragraph"/>
+    <w:basedOn w:val="a"/>
+    <w:uiPriority w:val="34"/>
+    <w:qFormat/>
+    <w:rsid w:val="00F94585"/>
+    <w:pPr>
+      <w:ind w:left="720"/>
+    </w:pPr>
+  </w:style>
 </w:styles>
 </file>
 

</xml_diff>